<commit_message>
who did what file
</commit_message>
<xml_diff>
--- a/who_did_what.docx
+++ b/who_did_what.docx
@@ -16,14 +16,34 @@
           <w:b/>
           <w:bCs/>
         </w:rPr>
-        <w:t xml:space="preserve">1) </w:t>
-      </w:r>
-      <w:r>
+        <w:t>Who did what?</w:t>
+      </w:r>
+    </w:p>
+    <w:p>
+      <w:pPr>
         <w:rPr>
           <w:rFonts w:ascii="Times New Roman" w:eastAsia="Times New Roman" w:hAnsi="Times New Roman" w:cs="Times New Roman"/>
           <w:b/>
           <w:bCs/>
         </w:rPr>
+      </w:pPr>
+    </w:p>
+    <w:p>
+      <w:pPr>
+        <w:rPr>
+          <w:rFonts w:ascii="Times New Roman" w:eastAsia="Times New Roman" w:hAnsi="Times New Roman" w:cs="Times New Roman"/>
+        </w:rPr>
+      </w:pPr>
+      <w:r>
+        <w:rPr>
+          <w:rFonts w:ascii="Times New Roman" w:eastAsia="Times New Roman" w:hAnsi="Times New Roman" w:cs="Times New Roman"/>
+        </w:rPr>
+        <w:t xml:space="preserve">1) </w:t>
+      </w:r>
+      <w:r>
+        <w:rPr>
+          <w:rFonts w:ascii="Times New Roman" w:eastAsia="Times New Roman" w:hAnsi="Times New Roman" w:cs="Times New Roman"/>
+        </w:rPr>
         <w:t xml:space="preserve">View Public Info: </w:t>
       </w:r>
     </w:p>
@@ -37,6 +57,19 @@
         <w:rPr>
           <w:rFonts w:ascii="Times New Roman" w:eastAsia="Times New Roman" w:hAnsi="Times New Roman" w:cs="Times New Roman"/>
         </w:rPr>
+        <w:t>Both</w:t>
+      </w:r>
+    </w:p>
+    <w:p>
+      <w:pPr>
+        <w:rPr>
+          <w:rFonts w:ascii="Times New Roman" w:eastAsia="Times New Roman" w:hAnsi="Times New Roman" w:cs="Times New Roman"/>
+        </w:rPr>
+      </w:pPr>
+      <w:r>
+        <w:rPr>
+          <w:rFonts w:ascii="Times New Roman" w:eastAsia="Times New Roman" w:hAnsi="Times New Roman" w:cs="Times New Roman"/>
+        </w:rPr>
         <w:t>2</w:t>
       </w:r>
       <w:r>
@@ -62,6 +95,19 @@
         <w:rPr>
           <w:rFonts w:ascii="Times New Roman" w:eastAsia="Times New Roman" w:hAnsi="Times New Roman" w:cs="Times New Roman"/>
         </w:rPr>
+        <w:t xml:space="preserve">Oli </w:t>
+      </w:r>
+    </w:p>
+    <w:p>
+      <w:pPr>
+        <w:rPr>
+          <w:rFonts w:ascii="Times New Roman" w:eastAsia="Times New Roman" w:hAnsi="Times New Roman" w:cs="Times New Roman"/>
+        </w:rPr>
+      </w:pPr>
+      <w:r>
+        <w:rPr>
+          <w:rFonts w:ascii="Times New Roman" w:eastAsia="Times New Roman" w:hAnsi="Times New Roman" w:cs="Times New Roman"/>
+        </w:rPr>
         <w:t>3)</w:t>
       </w:r>
       <w:r>
@@ -69,6 +115,19 @@
           <w:rFonts w:ascii="Times New Roman" w:eastAsia="Times New Roman" w:hAnsi="Times New Roman" w:cs="Times New Roman"/>
         </w:rPr>
         <w:t xml:space="preserve"> Login: 3 types of user login (Customer, Booking agent, Airline Staff). User enters their username (email address will be used as username),</w:t>
+      </w:r>
+    </w:p>
+    <w:p>
+      <w:pPr>
+        <w:rPr>
+          <w:rFonts w:ascii="Times New Roman" w:eastAsia="Times New Roman" w:hAnsi="Times New Roman" w:cs="Times New Roman"/>
+        </w:rPr>
+      </w:pPr>
+      <w:r>
+        <w:rPr>
+          <w:rFonts w:ascii="Times New Roman" w:eastAsia="Times New Roman" w:hAnsi="Times New Roman" w:cs="Times New Roman"/>
+        </w:rPr>
+        <w:t xml:space="preserve">Oli </w:t>
       </w:r>
     </w:p>
     <w:p>
@@ -112,6 +171,21 @@
           <w:rFonts w:ascii="Times New Roman" w:eastAsia="Times New Roman" w:hAnsi="Times New Roman" w:cs="Times New Roman"/>
         </w:rPr>
       </w:pPr>
+      <w:proofErr w:type="spellStart"/>
+      <w:r>
+        <w:rPr>
+          <w:rFonts w:ascii="Times New Roman" w:eastAsia="Times New Roman" w:hAnsi="Times New Roman" w:cs="Times New Roman"/>
+        </w:rPr>
+        <w:t>Enver</w:t>
+      </w:r>
+      <w:proofErr w:type="spellEnd"/>
+    </w:p>
+    <w:p>
+      <w:pPr>
+        <w:rPr>
+          <w:rFonts w:ascii="Times New Roman" w:eastAsia="Times New Roman" w:hAnsi="Times New Roman" w:cs="Times New Roman"/>
+        </w:rPr>
+      </w:pPr>
       <w:r>
         <w:rPr>
           <w:rFonts w:ascii="Times New Roman" w:eastAsia="Times New Roman" w:hAnsi="Times New Roman" w:cs="Times New Roman"/>
@@ -129,6 +203,19 @@
         <w:rPr>
           <w:rFonts w:ascii="Times New Roman" w:eastAsia="Times New Roman" w:hAnsi="Times New Roman" w:cs="Times New Roman"/>
         </w:rPr>
+        <w:t>Both</w:t>
+      </w:r>
+    </w:p>
+    <w:p>
+      <w:pPr>
+        <w:rPr>
+          <w:rFonts w:ascii="Times New Roman" w:eastAsia="Times New Roman" w:hAnsi="Times New Roman" w:cs="Times New Roman"/>
+        </w:rPr>
+      </w:pPr>
+      <w:r>
+        <w:rPr>
+          <w:rFonts w:ascii="Times New Roman" w:eastAsia="Times New Roman" w:hAnsi="Times New Roman" w:cs="Times New Roman"/>
+        </w:rPr>
         <w:t>6. Search for flights</w:t>
       </w:r>
     </w:p>
@@ -138,6 +225,21 @@
           <w:rFonts w:ascii="Times New Roman" w:eastAsia="Times New Roman" w:hAnsi="Times New Roman" w:cs="Times New Roman"/>
         </w:rPr>
       </w:pPr>
+      <w:proofErr w:type="spellStart"/>
+      <w:r>
+        <w:rPr>
+          <w:rFonts w:ascii="Times New Roman" w:eastAsia="Times New Roman" w:hAnsi="Times New Roman" w:cs="Times New Roman"/>
+        </w:rPr>
+        <w:t>Enver</w:t>
+      </w:r>
+      <w:proofErr w:type="spellEnd"/>
+    </w:p>
+    <w:p>
+      <w:pPr>
+        <w:rPr>
+          <w:rFonts w:ascii="Times New Roman" w:eastAsia="Times New Roman" w:hAnsi="Times New Roman" w:cs="Times New Roman"/>
+        </w:rPr>
+      </w:pPr>
       <w:r>
         <w:rPr>
           <w:rFonts w:ascii="Times New Roman" w:eastAsia="Times New Roman" w:hAnsi="Times New Roman" w:cs="Times New Roman"/>
@@ -155,7 +257,33 @@
         <w:rPr>
           <w:rFonts w:ascii="Times New Roman" w:eastAsia="Times New Roman" w:hAnsi="Times New Roman" w:cs="Times New Roman"/>
         </w:rPr>
+        <w:t>Oli</w:t>
+      </w:r>
+    </w:p>
+    <w:p>
+      <w:pPr>
+        <w:rPr>
+          <w:rFonts w:ascii="Times New Roman" w:eastAsia="Times New Roman" w:hAnsi="Times New Roman" w:cs="Times New Roman"/>
+        </w:rPr>
+      </w:pPr>
+      <w:r>
+        <w:rPr>
+          <w:rFonts w:ascii="Times New Roman" w:eastAsia="Times New Roman" w:hAnsi="Times New Roman" w:cs="Times New Roman"/>
+        </w:rPr>
         <w:t>8.Logout</w:t>
+      </w:r>
+    </w:p>
+    <w:p>
+      <w:pPr>
+        <w:rPr>
+          <w:rFonts w:ascii="Times New Roman" w:eastAsia="Times New Roman" w:hAnsi="Times New Roman" w:cs="Times New Roman"/>
+        </w:rPr>
+      </w:pPr>
+      <w:r>
+        <w:rPr>
+          <w:rFonts w:ascii="Times New Roman" w:eastAsia="Times New Roman" w:hAnsi="Times New Roman" w:cs="Times New Roman"/>
+        </w:rPr>
+        <w:t>Oli</w:t>
       </w:r>
     </w:p>
     <w:p>
@@ -199,6 +327,21 @@
           <w:rFonts w:ascii="Times New Roman" w:eastAsia="Times New Roman" w:hAnsi="Times New Roman" w:cs="Times New Roman"/>
         </w:rPr>
       </w:pPr>
+      <w:proofErr w:type="spellStart"/>
+      <w:r>
+        <w:rPr>
+          <w:rFonts w:ascii="Times New Roman" w:eastAsia="Times New Roman" w:hAnsi="Times New Roman" w:cs="Times New Roman"/>
+        </w:rPr>
+        <w:t>Enver</w:t>
+      </w:r>
+      <w:proofErr w:type="spellEnd"/>
+    </w:p>
+    <w:p>
+      <w:pPr>
+        <w:rPr>
+          <w:rFonts w:ascii="Times New Roman" w:eastAsia="Times New Roman" w:hAnsi="Times New Roman" w:cs="Times New Roman"/>
+        </w:rPr>
+      </w:pPr>
       <w:r>
         <w:rPr>
           <w:rFonts w:ascii="Times New Roman" w:eastAsia="Times New Roman" w:hAnsi="Times New Roman" w:cs="Times New Roman"/>
@@ -212,6 +355,21 @@
           <w:rFonts w:ascii="Times New Roman" w:eastAsia="Times New Roman" w:hAnsi="Times New Roman" w:cs="Times New Roman"/>
         </w:rPr>
       </w:pPr>
+      <w:proofErr w:type="spellStart"/>
+      <w:r>
+        <w:rPr>
+          <w:rFonts w:ascii="Times New Roman" w:eastAsia="Times New Roman" w:hAnsi="Times New Roman" w:cs="Times New Roman"/>
+        </w:rPr>
+        <w:t>Enver</w:t>
+      </w:r>
+      <w:proofErr w:type="spellEnd"/>
+    </w:p>
+    <w:p>
+      <w:pPr>
+        <w:rPr>
+          <w:rFonts w:ascii="Times New Roman" w:eastAsia="Times New Roman" w:hAnsi="Times New Roman" w:cs="Times New Roman"/>
+        </w:rPr>
+      </w:pPr>
       <w:r>
         <w:rPr>
           <w:rFonts w:ascii="Times New Roman" w:eastAsia="Times New Roman" w:hAnsi="Times New Roman" w:cs="Times New Roman"/>
@@ -225,6 +383,21 @@
           <w:rFonts w:ascii="Times New Roman" w:eastAsia="Times New Roman" w:hAnsi="Times New Roman" w:cs="Times New Roman"/>
         </w:rPr>
       </w:pPr>
+      <w:proofErr w:type="spellStart"/>
+      <w:r>
+        <w:rPr>
+          <w:rFonts w:ascii="Times New Roman" w:eastAsia="Times New Roman" w:hAnsi="Times New Roman" w:cs="Times New Roman"/>
+        </w:rPr>
+        <w:t>Enver</w:t>
+      </w:r>
+      <w:proofErr w:type="spellEnd"/>
+    </w:p>
+    <w:p>
+      <w:pPr>
+        <w:rPr>
+          <w:rFonts w:ascii="Times New Roman" w:eastAsia="Times New Roman" w:hAnsi="Times New Roman" w:cs="Times New Roman"/>
+        </w:rPr>
+      </w:pPr>
       <w:r>
         <w:rPr>
           <w:rFonts w:ascii="Times New Roman" w:eastAsia="Times New Roman" w:hAnsi="Times New Roman" w:cs="Times New Roman"/>
@@ -238,6 +411,21 @@
           <w:rFonts w:ascii="Times New Roman" w:eastAsia="Times New Roman" w:hAnsi="Times New Roman" w:cs="Times New Roman"/>
         </w:rPr>
       </w:pPr>
+      <w:proofErr w:type="spellStart"/>
+      <w:r>
+        <w:rPr>
+          <w:rFonts w:ascii="Times New Roman" w:eastAsia="Times New Roman" w:hAnsi="Times New Roman" w:cs="Times New Roman"/>
+        </w:rPr>
+        <w:t>Enver</w:t>
+      </w:r>
+      <w:proofErr w:type="spellEnd"/>
+    </w:p>
+    <w:p>
+      <w:pPr>
+        <w:rPr>
+          <w:rFonts w:ascii="Times New Roman" w:eastAsia="Times New Roman" w:hAnsi="Times New Roman" w:cs="Times New Roman"/>
+        </w:rPr>
+      </w:pPr>
       <w:r>
         <w:rPr>
           <w:rFonts w:ascii="Times New Roman" w:eastAsia="Times New Roman" w:hAnsi="Times New Roman" w:cs="Times New Roman"/>
@@ -251,11 +439,39 @@
           <w:rFonts w:ascii="Times New Roman" w:eastAsia="Times New Roman" w:hAnsi="Times New Roman" w:cs="Times New Roman"/>
         </w:rPr>
       </w:pPr>
+      <w:proofErr w:type="spellStart"/>
+      <w:r>
+        <w:rPr>
+          <w:rFonts w:ascii="Times New Roman" w:eastAsia="Times New Roman" w:hAnsi="Times New Roman" w:cs="Times New Roman"/>
+        </w:rPr>
+        <w:t>Enver</w:t>
+      </w:r>
+      <w:proofErr w:type="spellEnd"/>
+    </w:p>
+    <w:p>
+      <w:pPr>
+        <w:rPr>
+          <w:rFonts w:ascii="Times New Roman" w:eastAsia="Times New Roman" w:hAnsi="Times New Roman" w:cs="Times New Roman"/>
+        </w:rPr>
+      </w:pPr>
       <w:r>
         <w:rPr>
           <w:rFonts w:ascii="Times New Roman" w:eastAsia="Times New Roman" w:hAnsi="Times New Roman" w:cs="Times New Roman"/>
         </w:rPr>
         <w:t>9. Logout:</w:t>
+      </w:r>
+    </w:p>
+    <w:p>
+      <w:pPr>
+        <w:rPr>
+          <w:rFonts w:ascii="Times New Roman" w:eastAsia="Times New Roman" w:hAnsi="Times New Roman" w:cs="Times New Roman"/>
+        </w:rPr>
+      </w:pPr>
+      <w:r>
+        <w:rPr>
+          <w:rFonts w:ascii="Times New Roman" w:eastAsia="Times New Roman" w:hAnsi="Times New Roman" w:cs="Times New Roman"/>
+        </w:rPr>
+        <w:t>Oli</w:t>
       </w:r>
     </w:p>
     <w:p>
@@ -308,6 +524,21 @@
           <w:rFonts w:ascii="Times New Roman" w:eastAsia="Times New Roman" w:hAnsi="Times New Roman" w:cs="Times New Roman"/>
         </w:rPr>
       </w:pPr>
+      <w:proofErr w:type="spellStart"/>
+      <w:r>
+        <w:rPr>
+          <w:rFonts w:ascii="Times New Roman" w:eastAsia="Times New Roman" w:hAnsi="Times New Roman" w:cs="Times New Roman"/>
+        </w:rPr>
+        <w:t>Enver</w:t>
+      </w:r>
+      <w:proofErr w:type="spellEnd"/>
+    </w:p>
+    <w:p>
+      <w:pPr>
+        <w:rPr>
+          <w:rFonts w:ascii="Times New Roman" w:eastAsia="Times New Roman" w:hAnsi="Times New Roman" w:cs="Times New Roman"/>
+        </w:rPr>
+      </w:pPr>
       <w:r>
         <w:rPr>
           <w:rFonts w:ascii="Times New Roman" w:eastAsia="Times New Roman" w:hAnsi="Times New Roman" w:cs="Times New Roman"/>
@@ -321,6 +552,21 @@
           <w:rFonts w:ascii="Times New Roman" w:eastAsia="Times New Roman" w:hAnsi="Times New Roman" w:cs="Times New Roman"/>
         </w:rPr>
       </w:pPr>
+      <w:proofErr w:type="spellStart"/>
+      <w:r>
+        <w:rPr>
+          <w:rFonts w:ascii="Times New Roman" w:eastAsia="Times New Roman" w:hAnsi="Times New Roman" w:cs="Times New Roman"/>
+        </w:rPr>
+        <w:t>oli</w:t>
+      </w:r>
+      <w:proofErr w:type="spellEnd"/>
+    </w:p>
+    <w:p>
+      <w:pPr>
+        <w:rPr>
+          <w:rFonts w:ascii="Times New Roman" w:eastAsia="Times New Roman" w:hAnsi="Times New Roman" w:cs="Times New Roman"/>
+        </w:rPr>
+      </w:pPr>
       <w:r>
         <w:rPr>
           <w:rFonts w:ascii="Times New Roman" w:eastAsia="Times New Roman" w:hAnsi="Times New Roman" w:cs="Times New Roman"/>
@@ -334,6 +580,21 @@
           <w:rFonts w:ascii="Times New Roman" w:eastAsia="Times New Roman" w:hAnsi="Times New Roman" w:cs="Times New Roman"/>
         </w:rPr>
       </w:pPr>
+      <w:proofErr w:type="spellStart"/>
+      <w:r>
+        <w:rPr>
+          <w:rFonts w:ascii="Times New Roman" w:eastAsia="Times New Roman" w:hAnsi="Times New Roman" w:cs="Times New Roman"/>
+        </w:rPr>
+        <w:t>Enver</w:t>
+      </w:r>
+      <w:proofErr w:type="spellEnd"/>
+    </w:p>
+    <w:p>
+      <w:pPr>
+        <w:rPr>
+          <w:rFonts w:ascii="Times New Roman" w:eastAsia="Times New Roman" w:hAnsi="Times New Roman" w:cs="Times New Roman"/>
+        </w:rPr>
+      </w:pPr>
       <w:r>
         <w:rPr>
           <w:rFonts w:ascii="Times New Roman" w:eastAsia="Times New Roman" w:hAnsi="Times New Roman" w:cs="Times New Roman"/>
@@ -345,10 +606,14 @@
       <w:pPr>
         <w:rPr>
           <w:rFonts w:ascii="Times New Roman" w:eastAsia="Times New Roman" w:hAnsi="Times New Roman" w:cs="Times New Roman"/>
-          <w:b/>
-          <w:bCs/>
-        </w:rPr>
-      </w:pPr>
+        </w:rPr>
+      </w:pPr>
+      <w:r>
+        <w:rPr>
+          <w:rFonts w:ascii="Times New Roman" w:eastAsia="Times New Roman" w:hAnsi="Times New Roman" w:cs="Times New Roman"/>
+        </w:rPr>
+        <w:t>Oli</w:t>
+      </w:r>
     </w:p>
     <w:p>
       <w:pPr>
@@ -373,6 +638,19 @@
         <w:rPr>
           <w:rFonts w:ascii="Times New Roman" w:eastAsia="Times New Roman" w:hAnsi="Times New Roman" w:cs="Times New Roman"/>
         </w:rPr>
+        <w:t>Oli</w:t>
+      </w:r>
+    </w:p>
+    <w:p>
+      <w:pPr>
+        <w:rPr>
+          <w:rFonts w:ascii="Times New Roman" w:eastAsia="Times New Roman" w:hAnsi="Times New Roman" w:cs="Times New Roman"/>
+        </w:rPr>
+      </w:pPr>
+      <w:r>
+        <w:rPr>
+          <w:rFonts w:ascii="Times New Roman" w:eastAsia="Times New Roman" w:hAnsi="Times New Roman" w:cs="Times New Roman"/>
+        </w:rPr>
         <w:t>9. View all the booking agents</w:t>
       </w:r>
     </w:p>
@@ -382,10 +660,26 @@
           <w:rFonts w:ascii="Times New Roman" w:eastAsia="Times New Roman" w:hAnsi="Times New Roman" w:cs="Times New Roman"/>
         </w:rPr>
       </w:pPr>
-      <w:r>
-        <w:rPr>
-          <w:rFonts w:ascii="Times New Roman" w:eastAsia="Times New Roman" w:hAnsi="Times New Roman" w:cs="Times New Roman"/>
-        </w:rPr>
+      <w:proofErr w:type="spellStart"/>
+      <w:r>
+        <w:rPr>
+          <w:rFonts w:ascii="Times New Roman" w:eastAsia="Times New Roman" w:hAnsi="Times New Roman" w:cs="Times New Roman"/>
+        </w:rPr>
+        <w:t>Enver</w:t>
+      </w:r>
+      <w:proofErr w:type="spellEnd"/>
+    </w:p>
+    <w:p>
+      <w:pPr>
+        <w:rPr>
+          <w:rFonts w:ascii="Times New Roman" w:eastAsia="Times New Roman" w:hAnsi="Times New Roman" w:cs="Times New Roman"/>
+        </w:rPr>
+      </w:pPr>
+      <w:r>
+        <w:rPr>
+          <w:rFonts w:ascii="Times New Roman" w:eastAsia="Times New Roman" w:hAnsi="Times New Roman" w:cs="Times New Roman"/>
+        </w:rPr>
+        <w:lastRenderedPageBreak/>
         <w:t>10. View frequent customers</w:t>
       </w:r>
     </w:p>
@@ -395,6 +689,21 @@
           <w:rFonts w:ascii="Times New Roman" w:eastAsia="Times New Roman" w:hAnsi="Times New Roman" w:cs="Times New Roman"/>
         </w:rPr>
       </w:pPr>
+      <w:proofErr w:type="spellStart"/>
+      <w:r>
+        <w:rPr>
+          <w:rFonts w:ascii="Times New Roman" w:eastAsia="Times New Roman" w:hAnsi="Times New Roman" w:cs="Times New Roman"/>
+        </w:rPr>
+        <w:t>Enver</w:t>
+      </w:r>
+      <w:proofErr w:type="spellEnd"/>
+    </w:p>
+    <w:p>
+      <w:pPr>
+        <w:rPr>
+          <w:rFonts w:ascii="Times New Roman" w:eastAsia="Times New Roman" w:hAnsi="Times New Roman" w:cs="Times New Roman"/>
+        </w:rPr>
+      </w:pPr>
       <w:r>
         <w:rPr>
           <w:rFonts w:ascii="Times New Roman" w:eastAsia="Times New Roman" w:hAnsi="Times New Roman" w:cs="Times New Roman"/>
@@ -412,6 +721,19 @@
         <w:rPr>
           <w:rFonts w:ascii="Times New Roman" w:eastAsia="Times New Roman" w:hAnsi="Times New Roman" w:cs="Times New Roman"/>
         </w:rPr>
+        <w:t>Oli</w:t>
+      </w:r>
+    </w:p>
+    <w:p>
+      <w:pPr>
+        <w:rPr>
+          <w:rFonts w:ascii="Times New Roman" w:eastAsia="Times New Roman" w:hAnsi="Times New Roman" w:cs="Times New Roman"/>
+        </w:rPr>
+      </w:pPr>
+      <w:r>
+        <w:rPr>
+          <w:rFonts w:ascii="Times New Roman" w:eastAsia="Times New Roman" w:hAnsi="Times New Roman" w:cs="Times New Roman"/>
+        </w:rPr>
         <w:t>12. Comparison of Revenue earned</w:t>
       </w:r>
     </w:p>
@@ -425,6 +747,19 @@
         <w:rPr>
           <w:rFonts w:ascii="Times New Roman" w:eastAsia="Times New Roman" w:hAnsi="Times New Roman" w:cs="Times New Roman"/>
         </w:rPr>
+        <w:t>Oli</w:t>
+      </w:r>
+    </w:p>
+    <w:p>
+      <w:pPr>
+        <w:rPr>
+          <w:rFonts w:ascii="Times New Roman" w:eastAsia="Times New Roman" w:hAnsi="Times New Roman" w:cs="Times New Roman"/>
+        </w:rPr>
+      </w:pPr>
+      <w:r>
+        <w:rPr>
+          <w:rFonts w:ascii="Times New Roman" w:eastAsia="Times New Roman" w:hAnsi="Times New Roman" w:cs="Times New Roman"/>
+        </w:rPr>
         <w:t>13. View Top destinations</w:t>
       </w:r>
     </w:p>
@@ -438,7 +773,33 @@
         <w:rPr>
           <w:rFonts w:ascii="Times New Roman" w:eastAsia="Times New Roman" w:hAnsi="Times New Roman" w:cs="Times New Roman"/>
         </w:rPr>
+        <w:t>Oli</w:t>
+      </w:r>
+    </w:p>
+    <w:p>
+      <w:pPr>
+        <w:rPr>
+          <w:rFonts w:ascii="Times New Roman" w:eastAsia="Times New Roman" w:hAnsi="Times New Roman" w:cs="Times New Roman"/>
+        </w:rPr>
+      </w:pPr>
+      <w:r>
+        <w:rPr>
+          <w:rFonts w:ascii="Times New Roman" w:eastAsia="Times New Roman" w:hAnsi="Times New Roman" w:cs="Times New Roman"/>
+        </w:rPr>
         <w:t>14. Logout:</w:t>
+      </w:r>
+    </w:p>
+    <w:p>
+      <w:pPr>
+        <w:rPr>
+          <w:rFonts w:ascii="Times New Roman" w:eastAsia="Times New Roman" w:hAnsi="Times New Roman" w:cs="Times New Roman"/>
+        </w:rPr>
+      </w:pPr>
+      <w:r>
+        <w:rPr>
+          <w:rFonts w:ascii="Times New Roman" w:eastAsia="Times New Roman" w:hAnsi="Times New Roman" w:cs="Times New Roman"/>
+        </w:rPr>
+        <w:t>Oli</w:t>
       </w:r>
     </w:p>
     <w:p>

</xml_diff>